<commit_message>
Add visual separators to resumes to improve readability and organization
Implement dividers within the createWordDocument function in file-storage.ts using a text-based horizontal line.

Replit-Commit-Author: Agent
Replit-Commit-Session-Id: afa16b94-9ed9-4fd2-9953-6b4485974db2
Replit-Commit-Screenshot-Url: https://storage.googleapis.com/screenshot-production-us-central1/bdfc3499-c86d-45d3-8ecc-89fe16de96f0/866220e7-8c13-4a31-a2c7-ba6c0a9d063e.jpg
</commit_message>
<xml_diff>
--- a/attached_assets/Optimized_Zana_Resume24.docx
+++ b/attached_assets/Optimized_Zana_Resume24.docx
@@ -4,6 +4,36 @@
   <w:body>
     <w:p>
       <w:pPr>
+        <w:spacing w:after="200"/>
+        <w:jc w:val="center"/>
+      </w:pPr>
+      <w:r>
+        <w:rPr>
+          <w:b/>
+          <w:bCs/>
+          <w:sz w:val="32"/>
+          <w:szCs w:val="32"/>
+          <w:rFonts w:ascii="Calibri" w:cs="Calibri" w:eastAsia="Calibri" w:hAnsi="Calibri"/>
+        </w:rPr>
+        <w:t xml:space="preserve">ZANA MATHUTHU, CSM, CSPO</w:t>
+      </w:r>
+    </w:p>
+    <w:p>
+      <w:pPr>
+        <w:spacing w:after="240"/>
+        <w:jc w:val="center"/>
+      </w:pPr>
+      <w:r>
+        <w:rPr>
+          <w:sz w:val="22"/>
+          <w:szCs w:val="22"/>
+          <w:rFonts w:ascii="Calibri" w:cs="Calibri" w:eastAsia="Calibri" w:hAnsi="Calibri"/>
+        </w:rPr>
+        <w:t xml:space="preserve">Philadelphia, PA | (267) 671-4412 | ZanaMathuthu22@gmail.com</w:t>
+      </w:r>
+    </w:p>
+    <w:p>
+      <w:pPr>
         <w:spacing w:before="240" w:after="120"/>
       </w:pPr>
       <w:r>
@@ -19,18 +49,15 @@
     </w:p>
     <w:p>
       <w:pPr>
-        <w:spacing w:after="200"/>
-        <w:jc w:val="center"/>
-      </w:pPr>
-      <w:r>
-        <w:rPr>
-          <w:b/>
-          <w:bCs/>
-          <w:sz w:val="32"/>
-          <w:szCs w:val="32"/>
-          <w:rFonts w:ascii="Calibri" w:cs="Calibri" w:eastAsia="Calibri" w:hAnsi="Calibri"/>
-        </w:rPr>
-        <w:t xml:space="preserve">Results-driven Senior Business Analyst with over 7 years of experience in bridging business needs and technical solutions, focusing on enterprise solutions. Expert at leading cross-functional teams for impactful projects, including complex integrations. Skilled in stakeholder management, requirements elicitation, and data-driven decision-making to enhance user experiences and drive operational efficiency. Proficient in tools like Jira, Confluence, Excel, PowerBI, and SQL to ensure scalable outcomes. Known for effectively communicating technical insights to non-technical audiences while meeting and exceeding stakeholder expectations. Passionate about solving challenges, I bring a client-centric mindset with a commitment to continuous improvement.</w:t>
+        <w:spacing w:after="120"/>
+      </w:pPr>
+      <w:r>
+        <w:rPr>
+          <w:sz w:val="22"/>
+          <w:szCs w:val="22"/>
+          <w:rFonts w:ascii="Calibri" w:cs="Calibri" w:eastAsia="Calibri" w:hAnsi="Calibri"/>
+        </w:rPr>
+        <w:t xml:space="preserve">Results-driven Senior Business Analyst with over 7 years of experience bridging the gap between business needs and technical solutions, with a focus on enterprise solutions. Adept at leading cross-functional teams to deliver impactful projects, including complex integrations. Expertise in stakeholder management, requirements elicitation, and data-driven decision-making to enhance user experiences and drive operational efficiency. Passionate about solving complex challenges with a client-centric mindset and a commitment to continuous improvement.</w:t>
       </w:r>
     </w:p>
     <w:p>
@@ -76,16 +103,18 @@
     </w:p>
     <w:p>
       <w:pPr>
-        <w:spacing w:after="240"/>
-        <w:jc w:val="center"/>
-      </w:pPr>
-      <w:r>
-        <w:rPr>
-          <w:sz w:val="22"/>
-          <w:szCs w:val="22"/>
-          <w:rFonts w:ascii="Calibri" w:cs="Calibri" w:eastAsia="Calibri" w:hAnsi="Calibri"/>
-        </w:rPr>
-        <w:t xml:space="preserve">Uber Technologies | Philadelphia, PA | 12/2022 - Present</w:t>
+        <w:spacing w:before="180" w:after="60"/>
+        <w:jc w:val="left"/>
+      </w:pPr>
+      <w:r>
+        <w:rPr>
+          <w:b/>
+          <w:bCs/>
+          <w:sz w:val="22"/>
+          <w:szCs w:val="22"/>
+          <w:rFonts w:ascii="Calibri" w:cs="Calibri" w:eastAsia="Calibri" w:hAnsi="Calibri"/>
+        </w:rPr>
+        <w:t xml:space="preserve">Uber Technologies | Philadelphia, PA (12/2022 - Present)</w:t>
       </w:r>
     </w:p>
     <w:p>
@@ -112,133 +141,121 @@
           <w:szCs w:val="22"/>
           <w:rFonts w:ascii="Calibri" w:cs="Calibri" w:eastAsia="Calibri" w:hAnsi="Calibri"/>
         </w:rPr>
-        <w:t xml:space="preserve">- Collaborate independently with business stakeholders to define processes, identify gaps, and map out growth areas in operational efficiency.</w:t>
-      </w:r>
-    </w:p>
-    <w:p>
-      <w:pPr>
-        <w:spacing w:after="60"/>
-        <w:ind w:left="360"/>
-      </w:pPr>
-      <w:r>
-        <w:rPr>
-          <w:sz w:val="22"/>
-          <w:szCs w:val="22"/>
-          <w:rFonts w:ascii="Calibri" w:cs="Calibri" w:eastAsia="Calibri" w:hAnsi="Calibri"/>
-        </w:rPr>
-        <w:t xml:space="preserve">- Translate functional and non-functional requirements into deliverables, reducing development rework by 20%.</w:t>
-      </w:r>
-    </w:p>
-    <w:p>
-      <w:pPr>
-        <w:spacing w:after="60"/>
-        <w:ind w:left="360"/>
-      </w:pPr>
-      <w:r>
-        <w:rPr>
-          <w:sz w:val="22"/>
-          <w:szCs w:val="22"/>
-          <w:rFonts w:ascii="Calibri" w:cs="Calibri" w:eastAsia="Calibri" w:hAnsi="Calibri"/>
-        </w:rPr>
-        <w:t xml:space="preserve">- Develop business process documentation, resulting in a 30% reduction in training time for new users.</w:t>
-      </w:r>
-    </w:p>
-    <w:p>
-      <w:pPr>
-        <w:spacing w:after="60"/>
-        <w:ind w:left="360"/>
-      </w:pPr>
-      <w:r>
-        <w:rPr>
-          <w:sz w:val="22"/>
-          <w:szCs w:val="22"/>
-          <w:rFonts w:ascii="Calibri" w:cs="Calibri" w:eastAsia="Calibri" w:hAnsi="Calibri"/>
-        </w:rPr>
-        <w:t xml:space="preserve">- Partner with project managers to track Agile-based SDLC projects, achieving a 95% stakeholder satisfaction rate.</w:t>
-      </w:r>
-    </w:p>
-    <w:p>
-      <w:pPr>
-        <w:spacing w:after="60"/>
-        <w:ind w:left="360"/>
-      </w:pPr>
-      <w:r>
-        <w:rPr>
-          <w:sz w:val="22"/>
-          <w:szCs w:val="22"/>
-          <w:rFonts w:ascii="Calibri" w:cs="Calibri" w:eastAsia="Calibri" w:hAnsi="Calibri"/>
-        </w:rPr>
-        <w:t xml:space="preserve">- Prepare detailed reports and presentations for business leaders.</w:t>
-      </w:r>
-    </w:p>
-    <w:p>
-      <w:pPr>
-        <w:spacing w:after="60"/>
-        <w:ind w:left="360"/>
-      </w:pPr>
-      <w:r>
-        <w:rPr>
-          <w:sz w:val="22"/>
-          <w:szCs w:val="22"/>
-          <w:rFonts w:ascii="Calibri" w:cs="Calibri" w:eastAsia="Calibri" w:hAnsi="Calibri"/>
-        </w:rPr>
-        <w:t xml:space="preserve">- Facilitate requirements-gathering meetings, increasing operational efficiency by 20%.</w:t>
-      </w:r>
-    </w:p>
-    <w:p>
-      <w:pPr>
-        <w:spacing w:after="60"/>
-        <w:ind w:left="360"/>
-      </w:pPr>
-      <w:r>
-        <w:rPr>
-          <w:sz w:val="22"/>
-          <w:szCs w:val="22"/>
-          <w:rFonts w:ascii="Calibri" w:cs="Calibri" w:eastAsia="Calibri" w:hAnsi="Calibri"/>
-        </w:rPr>
-        <w:t xml:space="preserve">- Conduct UATs, reducing post-production issues by 35% and saving $200K annually.</w:t>
-      </w:r>
-    </w:p>
-    <w:p>
-      <w:pPr>
-        <w:spacing w:after="60"/>
-        <w:ind w:left="360"/>
-      </w:pPr>
-      <w:r>
-        <w:rPr>
-          <w:sz w:val="22"/>
-          <w:szCs w:val="22"/>
-          <w:rFonts w:ascii="Calibri" w:cs="Calibri" w:eastAsia="Calibri" w:hAnsi="Calibri"/>
-        </w:rPr>
-        <w:t xml:space="preserve">- Provide process improvement recommendations, increasing productivity by 18% across departments.</w:t>
-      </w:r>
-    </w:p>
-    <w:p>
-      <w:pPr>
-        <w:spacing w:after="60"/>
-        <w:ind w:left="360"/>
-      </w:pPr>
-      <w:r>
-        <w:rPr>
-          <w:sz w:val="22"/>
-          <w:szCs w:val="22"/>
-          <w:rFonts w:ascii="Calibri" w:cs="Calibri" w:eastAsia="Calibri" w:hAnsi="Calibri"/>
-        </w:rPr>
-        <w:t xml:space="preserve">- Actively participate in daily scrum meetings, sprint reviews, and retrospectives.</w:t>
-      </w:r>
-    </w:p>
-    <w:p>
-      <w:pPr>
-        <w:spacing w:after="240"/>
-        <w:jc w:val="center"/>
-      </w:pPr>
-      <w:r>
-        <w:rPr>
-          <w:sz w:val="22"/>
-          <w:szCs w:val="22"/>
-          <w:rFonts w:ascii="Calibri" w:cs="Calibri" w:eastAsia="Calibri" w:hAnsi="Calibri"/>
-        </w:rPr>
-        <w:t xml:space="preserve">Uber Technologies | Philadelphia, PA | 03/2020 - 12/2022</w:t>
+        <w:t xml:space="preserve">• Collaborate independently with business stakeholders and leaders to define processes, identify gaps, and map out growth areas, enhancing operational efficiency.</w:t>
+      </w:r>
+    </w:p>
+    <w:p>
+      <w:pPr>
+        <w:spacing w:after="60"/>
+        <w:ind w:left="360"/>
+      </w:pPr>
+      <w:r>
+        <w:rPr>
+          <w:sz w:val="22"/>
+          <w:szCs w:val="22"/>
+          <w:rFonts w:ascii="Calibri" w:cs="Calibri" w:eastAsia="Calibri" w:hAnsi="Calibri"/>
+        </w:rPr>
+        <w:t xml:space="preserve">• Translate functional and non-functional requirements into actionable deliverables like user stories and process flows, reducing development rework by 20%.</w:t>
+      </w:r>
+    </w:p>
+    <w:p>
+      <w:pPr>
+        <w:spacing w:after="60"/>
+        <w:ind w:left="360"/>
+      </w:pPr>
+      <w:r>
+        <w:rPr>
+          <w:sz w:val="22"/>
+          <w:szCs w:val="22"/>
+          <w:rFonts w:ascii="Calibri" w:cs="Calibri" w:eastAsia="Calibri" w:hAnsi="Calibri"/>
+        </w:rPr>
+        <w:t xml:space="preserve">• Develop comprehensive business process documentation, resulting in a 30% reduction in training time for new users.</w:t>
+      </w:r>
+    </w:p>
+    <w:p>
+      <w:pPr>
+        <w:spacing w:after="60"/>
+        <w:ind w:left="360"/>
+      </w:pPr>
+      <w:r>
+        <w:rPr>
+          <w:sz w:val="22"/>
+          <w:szCs w:val="22"/>
+          <w:rFonts w:ascii="Calibri" w:cs="Calibri" w:eastAsia="Calibri" w:hAnsi="Calibri"/>
+        </w:rPr>
+        <w:t xml:space="preserve">• Partner with project managers to track Agile-based SDLC projects, ensuring on-time delivery for over 10 initiatives and achieving a 95% stakeholder satisfaction rate.</w:t>
+      </w:r>
+    </w:p>
+    <w:p>
+      <w:pPr>
+        <w:spacing w:after="60"/>
+        <w:ind w:left="360"/>
+      </w:pPr>
+      <w:r>
+        <w:rPr>
+          <w:sz w:val="22"/>
+          <w:szCs w:val="22"/>
+          <w:rFonts w:ascii="Calibri" w:cs="Calibri" w:eastAsia="Calibri" w:hAnsi="Calibri"/>
+        </w:rPr>
+        <w:t xml:space="preserve">• Facilitate requirements-gathering meetings with cross-functional teams, increasing operational efficiency by 20%.</w:t>
+      </w:r>
+    </w:p>
+    <w:p>
+      <w:pPr>
+        <w:spacing w:after="60"/>
+        <w:ind w:left="360"/>
+      </w:pPr>
+      <w:r>
+        <w:rPr>
+          <w:sz w:val="22"/>
+          <w:szCs w:val="22"/>
+          <w:rFonts w:ascii="Calibri" w:cs="Calibri" w:eastAsia="Calibri" w:hAnsi="Calibri"/>
+        </w:rPr>
+        <w:t xml:space="preserve">• Conduct user acceptance tests to identify bottlenecks, reducing post-production issues by 35%, saving an estimated $200K annually.</w:t>
+      </w:r>
+    </w:p>
+    <w:p>
+      <w:pPr>
+        <w:spacing w:after="60"/>
+        <w:ind w:left="360"/>
+      </w:pPr>
+      <w:r>
+        <w:rPr>
+          <w:sz w:val="22"/>
+          <w:szCs w:val="22"/>
+          <w:rFonts w:ascii="Calibri" w:cs="Calibri" w:eastAsia="Calibri" w:hAnsi="Calibri"/>
+        </w:rPr>
+        <w:t xml:space="preserve">• Provide process improvement recommendations that streamline workflows, increasing productivity by 18%.</w:t>
+      </w:r>
+    </w:p>
+    <w:p>
+      <w:pPr>
+        <w:spacing w:after="60"/>
+        <w:ind w:left="360"/>
+      </w:pPr>
+      <w:r>
+        <w:rPr>
+          <w:sz w:val="22"/>
+          <w:szCs w:val="22"/>
+          <w:rFonts w:ascii="Calibri" w:cs="Calibri" w:eastAsia="Calibri" w:hAnsi="Calibri"/>
+        </w:rPr>
+        <w:t xml:space="preserve">• Participate actively in daily scrum meetings, sprint reviews, retrospectives, and backlog refinement.</w:t>
+      </w:r>
+    </w:p>
+    <w:p>
+      <w:pPr>
+        <w:spacing w:before="180" w:after="60"/>
+        <w:jc w:val="left"/>
+      </w:pPr>
+      <w:r>
+        <w:rPr>
+          <w:b/>
+          <w:bCs/>
+          <w:sz w:val="22"/>
+          <w:szCs w:val="22"/>
+          <w:rFonts w:ascii="Calibri" w:cs="Calibri" w:eastAsia="Calibri" w:hAnsi="Calibri"/>
+        </w:rPr>
+        <w:t xml:space="preserve">Uber Technologies | Philadelphia, PA (03/2020 - 12/2022)</w:t>
       </w:r>
     </w:p>
     <w:p>
@@ -265,105 +282,63 @@
           <w:szCs w:val="22"/>
           <w:rFonts w:ascii="Calibri" w:cs="Calibri" w:eastAsia="Calibri" w:hAnsi="Calibri"/>
         </w:rPr>
-        <w:t xml:space="preserve">- Led onboarding initiatives, contributing to a 15% increase in user satisfaction ratings.</w:t>
-      </w:r>
-    </w:p>
-    <w:p>
-      <w:pPr>
-        <w:spacing w:after="60"/>
-        <w:ind w:left="360"/>
-      </w:pPr>
-      <w:r>
-        <w:rPr>
-          <w:sz w:val="22"/>
-          <w:szCs w:val="22"/>
-          <w:rFonts w:ascii="Calibri" w:cs="Calibri" w:eastAsia="Calibri" w:hAnsi="Calibri"/>
-        </w:rPr>
-        <w:t xml:space="preserve">- Coordinated with teams to enhance processes, saving over $150K annually.</w:t>
-      </w:r>
-    </w:p>
-    <w:p>
-      <w:pPr>
-        <w:spacing w:after="60"/>
-        <w:ind w:left="360"/>
-      </w:pPr>
-      <w:r>
-        <w:rPr>
-          <w:sz w:val="22"/>
-          <w:szCs w:val="22"/>
-          <w:rFonts w:ascii="Calibri" w:cs="Calibri" w:eastAsia="Calibri" w:hAnsi="Calibri"/>
-        </w:rPr>
-        <w:t xml:space="preserve">- Provided insights through analytics, improving decision-making and delivery timelines by 22%.</w:t>
-      </w:r>
-    </w:p>
-    <w:p>
-      <w:pPr>
-        <w:spacing w:after="60"/>
-        <w:ind w:left="360"/>
-      </w:pPr>
-      <w:r>
-        <w:rPr>
-          <w:sz w:val="22"/>
-          <w:szCs w:val="22"/>
-          <w:rFonts w:ascii="Calibri" w:cs="Calibri" w:eastAsia="Calibri" w:hAnsi="Calibri"/>
-        </w:rPr>
-        <w:t xml:space="preserve">- Worked with Salesforce for system changes, improving project delivery timelines by 20%.</w:t>
-      </w:r>
-    </w:p>
-    <w:p>
-      <w:pPr>
-        <w:spacing w:after="60"/>
-        <w:ind w:left="360"/>
-      </w:pPr>
-      <w:r>
-        <w:rPr>
-          <w:sz w:val="22"/>
-          <w:szCs w:val="22"/>
-          <w:rFonts w:ascii="Calibri" w:cs="Calibri" w:eastAsia="Calibri" w:hAnsi="Calibri"/>
-        </w:rPr>
-        <w:t xml:space="preserve">- Monitored projects using Agile/SCRUM, ensuring a 95% on-time delivery rate.</w:t>
-      </w:r>
-    </w:p>
-    <w:p>
-      <w:pPr>
-        <w:spacing w:after="60"/>
-        <w:ind w:left="360"/>
-      </w:pPr>
-      <w:r>
-        <w:rPr>
-          <w:sz w:val="22"/>
-          <w:szCs w:val="22"/>
-          <w:rFonts w:ascii="Calibri" w:cs="Calibri" w:eastAsia="Calibri" w:hAnsi="Calibri"/>
-        </w:rPr>
-        <w:t xml:space="preserve">- Facilitated meetings to reduce requirement ambiguities by 25%.</w:t>
-      </w:r>
-    </w:p>
-    <w:p>
-      <w:pPr>
-        <w:spacing w:after="60"/>
-        <w:ind w:left="360"/>
-      </w:pPr>
-      <w:r>
-        <w:rPr>
-          <w:sz w:val="22"/>
-          <w:szCs w:val="22"/>
-          <w:rFonts w:ascii="Calibri" w:cs="Calibri" w:eastAsia="Calibri" w:hAnsi="Calibri"/>
-        </w:rPr>
-        <w:t xml:space="preserve">- Enhanced team productivity by 15% as a Subject Matter Expert.</w:t>
-      </w:r>
-    </w:p>
-    <w:p>
-      <w:pPr>
-        <w:spacing w:after="60"/>
-        <w:ind w:left="360"/>
-      </w:pPr>
-      <w:r>
-        <w:rPr>
-          <w:sz w:val="22"/>
-          <w:szCs w:val="22"/>
-          <w:rFonts w:ascii="Calibri" w:cs="Calibri" w:eastAsia="Calibri" w:hAnsi="Calibri"/>
-        </w:rPr>
-        <w:t xml:space="preserve">- Shadowed a senior business analyst to quickly acclimate to projects.</w:t>
+        <w:t xml:space="preserve">• Lead onboarding initiatives for healthcare partnerships, contributing to a 15% increase in user satisfaction ratings.</w:t>
+      </w:r>
+    </w:p>
+    <w:p>
+      <w:pPr>
+        <w:spacing w:after="60"/>
+        <w:ind w:left="360"/>
+      </w:pPr>
+      <w:r>
+        <w:rPr>
+          <w:sz w:val="22"/>
+          <w:szCs w:val="22"/>
+          <w:rFonts w:ascii="Calibri" w:cs="Calibri" w:eastAsia="Calibri" w:hAnsi="Calibri"/>
+        </w:rPr>
+        <w:t xml:space="preserve">• Coordinated with delivery teams, saving over $150K annually by reducing inefficiencies.</w:t>
+      </w:r>
+    </w:p>
+    <w:p>
+      <w:pPr>
+        <w:spacing w:after="60"/>
+        <w:ind w:left="360"/>
+      </w:pPr>
+      <w:r>
+        <w:rPr>
+          <w:sz w:val="22"/>
+          <w:szCs w:val="22"/>
+          <w:rFonts w:ascii="Calibri" w:cs="Calibri" w:eastAsia="Calibri" w:hAnsi="Calibri"/>
+        </w:rPr>
+        <w:t xml:space="preserve">• Utilized analytics tools, improving decision-making and delivery timelines by 22%.</w:t>
+      </w:r>
+    </w:p>
+    <w:p>
+      <w:pPr>
+        <w:spacing w:after="60"/>
+        <w:ind w:left="360"/>
+      </w:pPr>
+      <w:r>
+        <w:rPr>
+          <w:sz w:val="22"/>
+          <w:szCs w:val="22"/>
+          <w:rFonts w:ascii="Calibri" w:cs="Calibri" w:eastAsia="Calibri" w:hAnsi="Calibri"/>
+        </w:rPr>
+        <w:t xml:space="preserve">• Facilitated meetings to review requirements, reducing ambiguities by 25%.</w:t>
+      </w:r>
+    </w:p>
+    <w:p>
+      <w:pPr>
+        <w:spacing w:after="60"/>
+        <w:ind w:left="360"/>
+      </w:pPr>
+      <w:r>
+        <w:rPr>
+          <w:sz w:val="22"/>
+          <w:szCs w:val="22"/>
+          <w:rFonts w:ascii="Calibri" w:cs="Calibri" w:eastAsia="Calibri" w:hAnsi="Calibri"/>
+        </w:rPr>
+        <w:t xml:space="preserve">• Provided SME assistance, enhancing team productivity by 15% and reducing roadblocks.</w:t>
       </w:r>
     </w:p>
     <w:p>
@@ -391,7 +366,7 @@
           <w:szCs w:val="22"/>
           <w:rFonts w:ascii="Calibri" w:cs="Calibri" w:eastAsia="Calibri" w:hAnsi="Calibri"/>
         </w:rPr>
-        <w:t xml:space="preserve">SQL, JIRA, Confluence, Excel, PowerBI, MS Visio, CRM Systems, SnagIt, Tableau, SharePoint, Draw.io, Salesforce</w:t>
+        <w:t xml:space="preserve">SQL, JIRA, Confluence, Excel, MS Visio, CRM Systems, SnagIt, PowerBI, Tableau, SharePoint, Salesforce</w:t>
       </w:r>
     </w:p>
     <w:p>
@@ -419,59 +394,111 @@
           <w:szCs w:val="22"/>
           <w:rFonts w:ascii="Calibri" w:cs="Calibri" w:eastAsia="Calibri" w:hAnsi="Calibri"/>
         </w:rPr>
-        <w:t xml:space="preserve">Bachelor of Arts (B.A), Ursinus College</w:t>
-      </w:r>
-    </w:p>
-    <w:p>
-      <w:pPr>
-        <w:spacing w:after="120"/>
-      </w:pPr>
-      <w:r>
-        <w:rPr>
-          <w:sz w:val="22"/>
-          <w:szCs w:val="22"/>
-          <w:rFonts w:ascii="Calibri" w:cs="Calibri" w:eastAsia="Calibri" w:hAnsi="Calibri"/>
-        </w:rPr>
-        <w:t xml:space="preserve">CERTIFICATIONS</w:t>
-      </w:r>
-    </w:p>
-    <w:p>
-      <w:pPr>
-        <w:spacing w:after="120"/>
-      </w:pPr>
-      <w:r>
-        <w:rPr>
-          <w:sz w:val="22"/>
-          <w:szCs w:val="22"/>
-          <w:rFonts w:ascii="Calibri" w:cs="Calibri" w:eastAsia="Calibri" w:hAnsi="Calibri"/>
-        </w:rPr>
-        <w:t xml:space="preserve">Certified Scrum Master (CSM), International SCRUM Institute (Certification ID 33818054800387)</w:t>
-      </w:r>
-    </w:p>
-    <w:p>
-      <w:pPr>
-        <w:spacing w:after="120"/>
-      </w:pPr>
-      <w:r>
-        <w:rPr>
-          <w:sz w:val="22"/>
-          <w:szCs w:val="22"/>
-          <w:rFonts w:ascii="Calibri" w:cs="Calibri" w:eastAsia="Calibri" w:hAnsi="Calibri"/>
-        </w:rPr>
-        <w:t xml:space="preserve">Certified Scrum Product Owner (CSPO), International SCRUM Institute</w:t>
-      </w:r>
-    </w:p>
-    <w:p>
-      <w:pPr>
-        <w:spacing w:after="120"/>
-      </w:pPr>
-      <w:r>
-        <w:rPr>
-          <w:sz w:val="22"/>
-          <w:szCs w:val="22"/>
-          <w:rFonts w:ascii="Calibri" w:cs="Calibri" w:eastAsia="Calibri" w:hAnsi="Calibri"/>
-        </w:rPr>
-        <w:t xml:space="preserve">Full Stack Web Development Certificate, Columbia Engineering, The Fu Foundation School of Engineering &amp; Applied Science, 2021</w:t>
+        <w:t xml:space="preserve">Bachelor of Arts (B.A)</w:t>
+      </w:r>
+    </w:p>
+    <w:p>
+      <w:pPr>
+        <w:spacing w:after="120"/>
+      </w:pPr>
+      <w:r>
+        <w:rPr>
+          <w:sz w:val="22"/>
+          <w:szCs w:val="22"/>
+          <w:rFonts w:ascii="Calibri" w:cs="Calibri" w:eastAsia="Calibri" w:hAnsi="Calibri"/>
+        </w:rPr>
+        <w:t xml:space="preserve">Ursinus College</w:t>
+      </w:r>
+    </w:p>
+    <w:p>
+      <w:pPr>
+        <w:spacing w:after="120"/>
+      </w:pPr>
+      <w:r>
+        <w:rPr>
+          <w:sz w:val="22"/>
+          <w:szCs w:val="22"/>
+          <w:rFonts w:ascii="Calibri" w:cs="Calibri" w:eastAsia="Calibri" w:hAnsi="Calibri"/>
+        </w:rPr>
+        <w:t xml:space="preserve">Certified Scrum Master (CSM)</w:t>
+      </w:r>
+    </w:p>
+    <w:p>
+      <w:pPr>
+        <w:spacing w:after="120"/>
+      </w:pPr>
+      <w:r>
+        <w:rPr>
+          <w:sz w:val="22"/>
+          <w:szCs w:val="22"/>
+          <w:rFonts w:ascii="Calibri" w:cs="Calibri" w:eastAsia="Calibri" w:hAnsi="Calibri"/>
+        </w:rPr>
+        <w:t xml:space="preserve">International SCRUM Institute</w:t>
+      </w:r>
+    </w:p>
+    <w:p>
+      <w:pPr>
+        <w:spacing w:after="120"/>
+      </w:pPr>
+      <w:r>
+        <w:rPr>
+          <w:sz w:val="22"/>
+          <w:szCs w:val="22"/>
+          <w:rFonts w:ascii="Calibri" w:cs="Calibri" w:eastAsia="Calibri" w:hAnsi="Calibri"/>
+        </w:rPr>
+        <w:t xml:space="preserve">Certification ID 33818054800387</w:t>
+      </w:r>
+    </w:p>
+    <w:p>
+      <w:pPr>
+        <w:spacing w:after="120"/>
+      </w:pPr>
+      <w:r>
+        <w:rPr>
+          <w:sz w:val="22"/>
+          <w:szCs w:val="22"/>
+          <w:rFonts w:ascii="Calibri" w:cs="Calibri" w:eastAsia="Calibri" w:hAnsi="Calibri"/>
+        </w:rPr>
+        <w:t xml:space="preserve">Certified Scrum Product Owner (CSPO)</w:t>
+      </w:r>
+    </w:p>
+    <w:p>
+      <w:pPr>
+        <w:spacing w:after="120"/>
+      </w:pPr>
+      <w:r>
+        <w:rPr>
+          <w:sz w:val="22"/>
+          <w:szCs w:val="22"/>
+          <w:rFonts w:ascii="Calibri" w:cs="Calibri" w:eastAsia="Calibri" w:hAnsi="Calibri"/>
+        </w:rPr>
+        <w:t xml:space="preserve">International SCRUM Institute</w:t>
+      </w:r>
+    </w:p>
+    <w:p>
+      <w:pPr>
+        <w:spacing w:after="120"/>
+      </w:pPr>
+      <w:r>
+        <w:rPr>
+          <w:sz w:val="22"/>
+          <w:szCs w:val="22"/>
+          <w:rFonts w:ascii="Calibri" w:cs="Calibri" w:eastAsia="Calibri" w:hAnsi="Calibri"/>
+        </w:rPr>
+        <w:t xml:space="preserve">Full Stack Web Development Certificate 2021</w:t>
+      </w:r>
+    </w:p>
+    <w:p>
+      <w:pPr>
+        <w:spacing w:after="120"/>
+      </w:pPr>
+      <w:r>
+        <w:rPr>
+          <w:sz w:val="22"/>
+          <w:szCs w:val="22"/>
+          <w:rFonts w:ascii="Calibri" w:cs="Calibri" w:eastAsia="Calibri" w:hAnsi="Calibri"/>
+        </w:rPr>
+        <w:t xml:space="preserve">Columbia Engineering, The Fu Foundation School of Engineering &amp; Applied Science</w:t>
       </w:r>
     </w:p>
     <w:sectPr>

</xml_diff>